<commit_message>
First draft of shinyapp done, i think i have a couple of question's answered now just need to formulate them in a better way and present results more nicely
</commit_message>
<xml_diff>
--- a/AHDS_assessment_2(3).docx
+++ b/AHDS_assessment_2(3).docx
@@ -2249,21 +2249,7 @@
             <w:rStyle w:val="Hyperlink"/>
             <w:rFonts w:ascii="Calibri" w:hAnsi="Calibri" w:cs="Calibri"/>
           </w:rPr>
-          <w:t>https://wwwn.cdc.gov/nchs/nh</w:t>
-        </w:r>
-        <w:r>
-          <w:rPr>
-            <w:rStyle w:val="Hyperlink"/>
-            <w:rFonts w:ascii="Calibri" w:hAnsi="Calibri" w:cs="Calibri"/>
-          </w:rPr>
-          <w:t>a</w:t>
-        </w:r>
-        <w:r>
-          <w:rPr>
-            <w:rStyle w:val="Hyperlink"/>
-            <w:rFonts w:ascii="Calibri" w:hAnsi="Calibri" w:cs="Calibri"/>
-          </w:rPr>
-          <w:t>nes/search/datapage.aspx?Component=Examination&amp;CycleBeginYear=2005</w:t>
+          <w:t>https://wwwn.cdc.gov/nchs/nhanes/search/datapage.aspx?Component=Examination&amp;CycleBeginYear=2005</w:t>
         </w:r>
       </w:hyperlink>
       <w:r>
@@ -10285,6 +10271,102 @@
 </file>
 
 <file path=customXml/item1.xml><?xml version="1.0" encoding="utf-8"?>
+<?mso-contentType ?>
+<FormTemplates xmlns="http://schemas.microsoft.com/sharepoint/v3/contenttype/forms">
+  <Display>DocumentLibraryForm</Display>
+  <Edit>DocumentLibraryForm</Edit>
+  <New>DocumentLibraryForm</New>
+</FormTemplates>
+</file>
+
+<file path=customXml/item2.xml><?xml version="1.0" encoding="utf-8"?>
+<p:properties xmlns:p="http://schemas.microsoft.com/office/2006/metadata/properties" xmlns:xsi="http://www.w3.org/2001/XMLSchema-instance" xmlns:pc="http://schemas.microsoft.com/office/infopath/2007/PartnerControls">
+  <documentManagement>
+    <SharedWithUsers xmlns="8cbf9462-45ae-47f1-96f2-c7889104eb9e">
+      <UserInfo>
+        <DisplayName>spsearch</DisplayName>
+        <AccountId>10</AccountId>
+        <AccountType/>
+      </UserInfo>
+      <UserInfo>
+        <DisplayName>Everyone except external users</DisplayName>
+        <AccountId>8</AccountId>
+        <AccountType/>
+      </UserInfo>
+      <UserInfo>
+        <DisplayName>Epidemiology Course Admin Mailbox</DisplayName>
+        <AccountId>42</AccountId>
+        <AccountType/>
+      </UserInfo>
+      <UserInfo>
+        <DisplayName>Deborah Caldwell</DisplayName>
+        <AccountId>38</AccountId>
+        <AccountType/>
+      </UserInfo>
+      <UserInfo>
+        <DisplayName>Kaitlin Wade</DisplayName>
+        <AccountId>58</AccountId>
+        <AccountType/>
+      </UserInfo>
+      <UserInfo>
+        <DisplayName>Joanna Coast</DisplayName>
+        <AccountId>36</AccountId>
+        <AccountType/>
+      </UserInfo>
+      <UserInfo>
+        <DisplayName>Ruth Kipping</DisplayName>
+        <AccountId>28</AccountId>
+        <AccountType/>
+      </UserInfo>
+      <UserInfo>
+        <DisplayName>Louise Millard</DisplayName>
+        <AccountId>37</AccountId>
+        <AccountType/>
+      </UserInfo>
+      <UserInfo>
+        <DisplayName>Michael Lawton</DisplayName>
+        <AccountId>145</AccountId>
+        <AccountType/>
+      </UserInfo>
+      <UserInfo>
+        <DisplayName>Patrick Moore</DisplayName>
+        <AccountId>299</AccountId>
+        <AccountType/>
+      </UserInfo>
+      <UserInfo>
+        <DisplayName>Emilia Hermelin</DisplayName>
+        <AccountId>16</AccountId>
+        <AccountType/>
+      </UserInfo>
+      <UserInfo>
+        <DisplayName>Penny Whiting</DisplayName>
+        <AccountId>35</AccountId>
+        <AccountType/>
+      </UserInfo>
+      <UserInfo>
+        <DisplayName>Maya Gobin</DisplayName>
+        <AccountId>40</AccountId>
+        <AccountType/>
+      </UserInfo>
+      <UserInfo>
+        <DisplayName>Caroline Hollis</DisplayName>
+        <AccountId>13</AccountId>
+        <AccountType/>
+      </UserInfo>
+    </SharedWithUsers>
+    <TaxCatchAll xmlns="8cbf9462-45ae-47f1-96f2-c7889104eb9e" xsi:nil="true"/>
+    <lcf76f155ced4ddcb4097134ff3c332f xmlns="e160911a-7a49-41f4-8ab0-552a991ba164">
+      <Terms xmlns="http://schemas.microsoft.com/office/infopath/2007/PartnerControls"/>
+    </lcf76f155ced4ddcb4097134ff3c332f>
+  </documentManagement>
+</p:properties>
+</file>
+
+<file path=customXml/item3.xml><?xml version="1.0" encoding="utf-8"?>
+<b:Sources xmlns:b="http://schemas.openxmlformats.org/officeDocument/2006/bibliography" xmlns="http://schemas.openxmlformats.org/officeDocument/2006/bibliography" SelectedStyle="\APASixthEditionOfficeOnline.xsl" StyleName="APA" Version="6"/>
+</file>
+
+<file path=customXml/item4.xml><?xml version="1.0" encoding="utf-8"?>
 <ct:contentTypeSchema xmlns:ct="http://schemas.microsoft.com/office/2006/metadata/contentType" xmlns:ma="http://schemas.microsoft.com/office/2006/metadata/properties/metaAttributes" ct:_="" ma:_="" ma:contentTypeName="Document" ma:contentTypeID="0x0101003D79BF156F7436458B2E4AAA6D5C9C67" ma:contentTypeVersion="16" ma:contentTypeDescription="Create a new document." ma:contentTypeScope="" ma:versionID="27b116d666c39b5c062bf612e7d657a6">
   <xsd:schema xmlns:xsd="http://www.w3.org/2001/XMLSchema" xmlns:xs="http://www.w3.org/2001/XMLSchema" xmlns:p="http://schemas.microsoft.com/office/2006/metadata/properties" xmlns:ns2="8cbf9462-45ae-47f1-96f2-c7889104eb9e" xmlns:ns3="e160911a-7a49-41f4-8ab0-552a991ba164" targetNamespace="http://schemas.microsoft.com/office/2006/metadata/properties" ma:root="true" ma:fieldsID="d000fe02b80431ca46060a47b7f75228" ns2:_="" ns3:_="">
     <xsd:import namespace="8cbf9462-45ae-47f1-96f2-c7889104eb9e"/>
@@ -10527,103 +10609,34 @@
 </ct:contentTypeSchema>
 </file>
 
-<file path=customXml/item2.xml><?xml version="1.0" encoding="utf-8"?>
-<b:Sources xmlns:b="http://schemas.openxmlformats.org/officeDocument/2006/bibliography" xmlns="http://schemas.openxmlformats.org/officeDocument/2006/bibliography" SelectedStyle="\APASixthEditionOfficeOnline.xsl" StyleName="APA" Version="6"/>
+<file path=customXml/itemProps1.xml><?xml version="1.0" encoding="utf-8"?>
+<ds:datastoreItem xmlns:ds="http://schemas.openxmlformats.org/officeDocument/2006/customXml" ds:itemID="{837CF534-A8FA-4908-8C34-729DA155294F}">
+  <ds:schemaRefs>
+    <ds:schemaRef ds:uri="http://schemas.microsoft.com/sharepoint/v3/contenttype/forms"/>
+  </ds:schemaRefs>
+</ds:datastoreItem>
 </file>
 
-<file path=customXml/item3.xml><?xml version="1.0" encoding="utf-8"?>
-<p:properties xmlns:p="http://schemas.microsoft.com/office/2006/metadata/properties" xmlns:xsi="http://www.w3.org/2001/XMLSchema-instance" xmlns:pc="http://schemas.microsoft.com/office/infopath/2007/PartnerControls">
-  <documentManagement>
-    <SharedWithUsers xmlns="8cbf9462-45ae-47f1-96f2-c7889104eb9e">
-      <UserInfo>
-        <DisplayName>spsearch</DisplayName>
-        <AccountId>10</AccountId>
-        <AccountType/>
-      </UserInfo>
-      <UserInfo>
-        <DisplayName>Everyone except external users</DisplayName>
-        <AccountId>8</AccountId>
-        <AccountType/>
-      </UserInfo>
-      <UserInfo>
-        <DisplayName>Epidemiology Course Admin Mailbox</DisplayName>
-        <AccountId>42</AccountId>
-        <AccountType/>
-      </UserInfo>
-      <UserInfo>
-        <DisplayName>Deborah Caldwell</DisplayName>
-        <AccountId>38</AccountId>
-        <AccountType/>
-      </UserInfo>
-      <UserInfo>
-        <DisplayName>Kaitlin Wade</DisplayName>
-        <AccountId>58</AccountId>
-        <AccountType/>
-      </UserInfo>
-      <UserInfo>
-        <DisplayName>Joanna Coast</DisplayName>
-        <AccountId>36</AccountId>
-        <AccountType/>
-      </UserInfo>
-      <UserInfo>
-        <DisplayName>Ruth Kipping</DisplayName>
-        <AccountId>28</AccountId>
-        <AccountType/>
-      </UserInfo>
-      <UserInfo>
-        <DisplayName>Louise Millard</DisplayName>
-        <AccountId>37</AccountId>
-        <AccountType/>
-      </UserInfo>
-      <UserInfo>
-        <DisplayName>Michael Lawton</DisplayName>
-        <AccountId>145</AccountId>
-        <AccountType/>
-      </UserInfo>
-      <UserInfo>
-        <DisplayName>Patrick Moore</DisplayName>
-        <AccountId>299</AccountId>
-        <AccountType/>
-      </UserInfo>
-      <UserInfo>
-        <DisplayName>Emilia Hermelin</DisplayName>
-        <AccountId>16</AccountId>
-        <AccountType/>
-      </UserInfo>
-      <UserInfo>
-        <DisplayName>Penny Whiting</DisplayName>
-        <AccountId>35</AccountId>
-        <AccountType/>
-      </UserInfo>
-      <UserInfo>
-        <DisplayName>Maya Gobin</DisplayName>
-        <AccountId>40</AccountId>
-        <AccountType/>
-      </UserInfo>
-      <UserInfo>
-        <DisplayName>Caroline Hollis</DisplayName>
-        <AccountId>13</AccountId>
-        <AccountType/>
-      </UserInfo>
-    </SharedWithUsers>
-    <TaxCatchAll xmlns="8cbf9462-45ae-47f1-96f2-c7889104eb9e" xsi:nil="true"/>
-    <lcf76f155ced4ddcb4097134ff3c332f xmlns="e160911a-7a49-41f4-8ab0-552a991ba164">
-      <Terms xmlns="http://schemas.microsoft.com/office/infopath/2007/PartnerControls"/>
-    </lcf76f155ced4ddcb4097134ff3c332f>
-  </documentManagement>
-</p:properties>
+<file path=customXml/itemProps2.xml><?xml version="1.0" encoding="utf-8"?>
+<ds:datastoreItem xmlns:ds="http://schemas.openxmlformats.org/officeDocument/2006/customXml" ds:itemID="{0B03C227-189B-4BD1-BC98-B75ECE6442E2}">
+  <ds:schemaRefs>
+    <ds:schemaRef ds:uri="http://schemas.microsoft.com/office/2006/metadata/properties"/>
+    <ds:schemaRef ds:uri="http://schemas.microsoft.com/office/infopath/2007/PartnerControls"/>
+    <ds:schemaRef ds:uri="8cbf9462-45ae-47f1-96f2-c7889104eb9e"/>
+    <ds:schemaRef ds:uri="e160911a-7a49-41f4-8ab0-552a991ba164"/>
+  </ds:schemaRefs>
+</ds:datastoreItem>
 </file>
 
-<file path=customXml/item4.xml><?xml version="1.0" encoding="utf-8"?>
-<?mso-contentType ?>
-<FormTemplates xmlns="http://schemas.microsoft.com/sharepoint/v3/contenttype/forms">
-  <Display>DocumentLibraryForm</Display>
-  <Edit>DocumentLibraryForm</Edit>
-  <New>DocumentLibraryForm</New>
-</FormTemplates>
+<file path=customXml/itemProps3.xml><?xml version="1.0" encoding="utf-8"?>
+<ds:datastoreItem xmlns:ds="http://schemas.openxmlformats.org/officeDocument/2006/customXml" ds:itemID="{375FA1B7-05F3-4A0D-8B5F-1A4E2A3792C3}">
+  <ds:schemaRefs>
+    <ds:schemaRef ds:uri="http://schemas.openxmlformats.org/officeDocument/2006/bibliography"/>
+  </ds:schemaRefs>
+</ds:datastoreItem>
 </file>
 
-<file path=customXml/itemProps1.xml><?xml version="1.0" encoding="utf-8"?>
+<file path=customXml/itemProps4.xml><?xml version="1.0" encoding="utf-8"?>
 <ds:datastoreItem xmlns:ds="http://schemas.openxmlformats.org/officeDocument/2006/customXml" ds:itemID="{7C1B1E9E-DB3B-4B4C-8798-097B00BE2A12}">
   <ds:schemaRefs>
     <ds:schemaRef ds:uri="http://schemas.microsoft.com/office/2006/metadata/contentType"/>
@@ -10640,31 +10653,4 @@
     <ds:schemaRef ds:uri="http://schemas.microsoft.com/internal/obd"/>
   </ds:schemaRefs>
 </ds:datastoreItem>
-</file>
-
-<file path=customXml/itemProps2.xml><?xml version="1.0" encoding="utf-8"?>
-<ds:datastoreItem xmlns:ds="http://schemas.openxmlformats.org/officeDocument/2006/customXml" ds:itemID="{375FA1B7-05F3-4A0D-8B5F-1A4E2A3792C3}">
-  <ds:schemaRefs>
-    <ds:schemaRef ds:uri="http://schemas.openxmlformats.org/officeDocument/2006/bibliography"/>
-  </ds:schemaRefs>
-</ds:datastoreItem>
-</file>
-
-<file path=customXml/itemProps3.xml><?xml version="1.0" encoding="utf-8"?>
-<ds:datastoreItem xmlns:ds="http://schemas.openxmlformats.org/officeDocument/2006/customXml" ds:itemID="{0B03C227-189B-4BD1-BC98-B75ECE6442E2}">
-  <ds:schemaRefs>
-    <ds:schemaRef ds:uri="http://schemas.microsoft.com/office/2006/metadata/properties"/>
-    <ds:schemaRef ds:uri="http://schemas.microsoft.com/office/infopath/2007/PartnerControls"/>
-    <ds:schemaRef ds:uri="8cbf9462-45ae-47f1-96f2-c7889104eb9e"/>
-    <ds:schemaRef ds:uri="e160911a-7a49-41f4-8ab0-552a991ba164"/>
-  </ds:schemaRefs>
-</ds:datastoreItem>
-</file>
-
-<file path=customXml/itemProps4.xml><?xml version="1.0" encoding="utf-8"?>
-<ds:datastoreItem xmlns:ds="http://schemas.openxmlformats.org/officeDocument/2006/customXml" ds:itemID="{837CF534-A8FA-4908-8C34-729DA155294F}">
-  <ds:schemaRefs>
-    <ds:schemaRef ds:uri="http://schemas.microsoft.com/sharepoint/v3/contenttype/forms"/>
-  </ds:schemaRefs>
-</ds:datastoreItem>
 </file>
</xml_diff>